<commit_message>
Added forms.py for saving methods and main.py is based for the operation
</commit_message>
<xml_diff>
--- a/SDA/SNCC_D_049_Experiencia_Como_Contratista.docx
+++ b/SDA/SNCC_D_049_Experiencia_Como_Contratista.docx
@@ -1,10 +1,8 @@
 
 <file path=word/document.xml><?xml version="1.0" encoding="utf-8"?>
-<w:document xmlns:wpc="http://schemas.microsoft.com/office/word/2010/wordprocessingCanvas" xmlns:cx="http://schemas.microsoft.com/office/drawing/2014/chartex" xmlns:cx1="http://schemas.microsoft.com/office/drawing/2015/9/8/chartex" xmlns:cx2="http://schemas.microsoft.com/office/drawing/2015/10/21/chartex" xmlns:cx3="http://schemas.microsoft.com/office/drawing/2016/5/9/chartex" xmlns:cx4="http://schemas.microsoft.com/office/drawing/2016/5/10/chartex" xmlns:cx5="http://schemas.microsoft.com/office/drawing/2016/5/11/chartex" xmlns:cx6="http://schemas.microsoft.com/office/drawing/2016/5/12/chartex" xmlns:cx7="http://schemas.microsoft.com/office/drawing/2016/5/13/chartex" xmlns:cx8="http://schemas.microsoft.com/office/drawing/2016/5/14/chartex" xmlns:mc="http://schemas.openxmlformats.org/markup-compatibility/2006" xmlns:aink="http://schemas.microsoft.com/office/drawing/2016/ink" xmlns:am3d="http://schemas.microsoft.com/office/drawing/2017/model3d" xmlns:o="urn:schemas-microsoft-com:office:office" xmlns:r="http://schemas.openxmlformats.org/officeDocument/2006/relationships" xmlns:m="http://schemas.openxmlformats.org/officeDocument/2006/math" xmlns:v="urn:schemas-microsoft-com:vml" xmlns:wp14="http://schemas.microsoft.com/office/word/2010/wordprocessingDrawing" xmlns:wp="http://schemas.openxmlformats.org/drawingml/2006/wordprocessingDrawing" xmlns:w10="urn:schemas-microsoft-com:office:word" xmlns:w="http://schemas.openxmlformats.org/wordprocessingml/2006/main" xmlns:w14="http://schemas.microsoft.com/office/word/2010/wordml" xmlns:w15="http://schemas.microsoft.com/office/word/2012/wordml" xmlns:w16cid="http://schemas.microsoft.com/office/word/2016/wordml/cid" xmlns:w16se="http://schemas.microsoft.com/office/word/2015/wordml/symex" xmlns:wpg="http://schemas.microsoft.com/office/word/2010/wordprocessingGroup" xmlns:wpi="http://schemas.microsoft.com/office/word/2010/wordprocessingInk" xmlns:wne="http://schemas.microsoft.com/office/word/2006/wordml" xmlns:wps="http://schemas.microsoft.com/office/word/2010/wordprocessingShape" mc:Ignorable="w14 w15 w16se w16cid wp14">
+<w:document xmlns:wpc="http://schemas.microsoft.com/office/word/2010/wordprocessingCanvas" xmlns:cx="http://schemas.microsoft.com/office/drawing/2014/chartex" xmlns:cx1="http://schemas.microsoft.com/office/drawing/2015/9/8/chartex" xmlns:cx2="http://schemas.microsoft.com/office/drawing/2015/10/21/chartex" xmlns:cx3="http://schemas.microsoft.com/office/drawing/2016/5/9/chartex" xmlns:cx4="http://schemas.microsoft.com/office/drawing/2016/5/10/chartex" xmlns:cx5="http://schemas.microsoft.com/office/drawing/2016/5/11/chartex" xmlns:cx6="http://schemas.microsoft.com/office/drawing/2016/5/12/chartex" xmlns:cx7="http://schemas.microsoft.com/office/drawing/2016/5/13/chartex" xmlns:cx8="http://schemas.microsoft.com/office/drawing/2016/5/14/chartex" xmlns:mc="http://schemas.openxmlformats.org/markup-compatibility/2006" xmlns:aink="http://schemas.microsoft.com/office/drawing/2016/ink" xmlns:am3d="http://schemas.microsoft.com/office/drawing/2017/model3d" xmlns:o="urn:schemas-microsoft-com:office:office" xmlns:r="http://schemas.openxmlformats.org/officeDocument/2006/relationships" xmlns:m="http://schemas.openxmlformats.org/officeDocument/2006/math" xmlns:v="urn:schemas-microsoft-com:vml" xmlns:wp14="http://schemas.microsoft.com/office/word/2010/wordprocessingDrawing" xmlns:wp="http://schemas.openxmlformats.org/drawingml/2006/wordprocessingDrawing" xmlns:w10="urn:schemas-microsoft-com:office:word" xmlns:w="http://schemas.openxmlformats.org/wordprocessingml/2006/main" xmlns:w14="http://schemas.microsoft.com/office/word/2010/wordml" xmlns:w15="http://schemas.microsoft.com/office/word/2012/wordml" xmlns:w16cex="http://schemas.microsoft.com/office/word/2018/wordml/cex" xmlns:w16cid="http://schemas.microsoft.com/office/word/2016/wordml/cid" xmlns:w16="http://schemas.microsoft.com/office/word/2018/wordml" xmlns:w16se="http://schemas.microsoft.com/office/word/2015/wordml/symex" xmlns:wpg="http://schemas.microsoft.com/office/word/2010/wordprocessingGroup" xmlns:wpi="http://schemas.microsoft.com/office/word/2010/wordprocessingInk" xmlns:wne="http://schemas.microsoft.com/office/word/2006/wordml" xmlns:wps="http://schemas.microsoft.com/office/word/2010/wordprocessingShape" mc:Ignorable="w14 w15 w16se w16cid w16 w16cex wp14">
   <w:body>
     <w:p>
-      <w:bookmarkStart w:id="0" w:name="_GoBack"/>
-      <w:bookmarkEnd w:id="0"/>
       <w:r>
         <w:rPr>
           <w:noProof/>
@@ -192,12 +190,50 @@
                                                 </w:pPr>
                                                 <w:r>
                                                   <w:rPr>
-                                                    <w:rStyle w:val="grey2"/>
-                                                    <w:b/>
-                                                    <w:bCs/>
-                                                    <w:color w:val="333333"/>
+                                                    <w:rStyle w:val="Style2"/>
                                                   </w:rPr>
-                                                  <w:t>MERCADOM-DAF-CM-2020-0019</w:t>
+                                                  <w:fldChar w:fldCharType="begin"/>
+                                                </w:r>
+                                                <w:r>
+                                                  <w:rPr>
+                                                    <w:rStyle w:val="Style2"/>
+                                                  </w:rPr>
+                                                  <w:instrText xml:space="preserve"> MERGEFIELD  Id  \* MERGEFORMAT </w:instrText>
+                                                </w:r>
+                                                <w:r>
+                                                  <w:rPr>
+                                                    <w:rStyle w:val="Style2"/>
+                                                  </w:rPr>
+                                                  <w:fldChar w:fldCharType="separate"/>
+                                                </w:r>
+                                                <w:r>
+                                                  <w:rPr>
+                                                    <w:rStyle w:val="Style2"/>
+                                                    <w:rFonts w:hint="eastAsia"/>
+                                                    <w:noProof/>
+                                                  </w:rPr>
+                                                  <w:t>«</w:t>
+                                                </w:r>
+                                                <w:r>
+                                                  <w:rPr>
+                                                    <w:rStyle w:val="Style2"/>
+                                                    <w:noProof/>
+                                                  </w:rPr>
+                                                  <w:t>Id</w:t>
+                                                </w:r>
+                                                <w:r>
+                                                  <w:rPr>
+                                                    <w:rStyle w:val="Style2"/>
+                                                    <w:rFonts w:hint="eastAsia"/>
+                                                    <w:noProof/>
+                                                  </w:rPr>
+                                                  <w:t>»</w:t>
+                                                </w:r>
+                                                <w:r>
+                                                  <w:rPr>
+                                                    <w:rStyle w:val="Style2"/>
+                                                  </w:rPr>
+                                                  <w:fldChar w:fldCharType="end"/>
                                                 </w:r>
                                               </w:p>
                                             </w:sdtContent>
@@ -377,12 +413,50 @@
                                           </w:pPr>
                                           <w:r>
                                             <w:rPr>
-                                              <w:rStyle w:val="grey2"/>
-                                              <w:b/>
-                                              <w:bCs/>
-                                              <w:color w:val="333333"/>
+                                              <w:rStyle w:val="Style2"/>
                                             </w:rPr>
-                                            <w:t>MERCADOM-DAF-CM-2020-0019</w:t>
+                                            <w:fldChar w:fldCharType="begin"/>
+                                          </w:r>
+                                          <w:r>
+                                            <w:rPr>
+                                              <w:rStyle w:val="Style2"/>
+                                            </w:rPr>
+                                            <w:instrText xml:space="preserve"> MERGEFIELD  Id  \* MERGEFORMAT </w:instrText>
+                                          </w:r>
+                                          <w:r>
+                                            <w:rPr>
+                                              <w:rStyle w:val="Style2"/>
+                                            </w:rPr>
+                                            <w:fldChar w:fldCharType="separate"/>
+                                          </w:r>
+                                          <w:r>
+                                            <w:rPr>
+                                              <w:rStyle w:val="Style2"/>
+                                              <w:rFonts w:hint="eastAsia"/>
+                                              <w:noProof/>
+                                            </w:rPr>
+                                            <w:t>«</w:t>
+                                          </w:r>
+                                          <w:r>
+                                            <w:rPr>
+                                              <w:rStyle w:val="Style2"/>
+                                              <w:noProof/>
+                                            </w:rPr>
+                                            <w:t>Id</w:t>
+                                          </w:r>
+                                          <w:r>
+                                            <w:rPr>
+                                              <w:rStyle w:val="Style2"/>
+                                              <w:rFonts w:hint="eastAsia"/>
+                                              <w:noProof/>
+                                            </w:rPr>
+                                            <w:t>»</w:t>
+                                          </w:r>
+                                          <w:r>
+                                            <w:rPr>
+                                              <w:rStyle w:val="Style2"/>
+                                            </w:rPr>
+                                            <w:fldChar w:fldCharType="end"/>
                                           </w:r>
                                         </w:p>
                                       </w:sdtContent>
@@ -724,6 +798,7 @@
                                 <w:alias w:val="Fecha de emisión del documento"/>
                                 <w:tag w:val="Fecha de emisión del documento"/>
                                 <w:id w:val="11463859"/>
+                                <w:showingPlcHdr/>
                                 <w:date w:fullDate="2020-11-24T00:00:00Z">
                                   <w:dateFormat w:val="dd' de 'MMMM' de 'yyyy"/>
                                   <w:lid w:val="es-DO"/>
@@ -740,12 +815,42 @@
                                 <w:r>
                                   <w:rPr>
                                     <w:rStyle w:val="Style5"/>
-                                    <w:lang w:val="es-DO"/>
                                   </w:rPr>
-                                  <w:t>24 de noviembre de 2020</w:t>
+                                  <w:t xml:space="preserve">     </w:t>
                                 </w:r>
                               </w:sdtContent>
                             </w:sdt>
+                            <w:r>
+                              <w:rPr>
+                                <w:rStyle w:val="Style5"/>
+                              </w:rPr>
+                              <w:fldChar w:fldCharType="begin"/>
+                            </w:r>
+                            <w:r>
+                              <w:rPr>
+                                <w:rStyle w:val="Style5"/>
+                              </w:rPr>
+                              <w:instrText xml:space="preserve"> MERGEFIELD  Date  \* MERGEFORMAT </w:instrText>
+                            </w:r>
+                            <w:r>
+                              <w:rPr>
+                                <w:rStyle w:val="Style5"/>
+                              </w:rPr>
+                              <w:fldChar w:fldCharType="separate"/>
+                            </w:r>
+                            <w:r>
+                              <w:rPr>
+                                <w:rStyle w:val="Style5"/>
+                                <w:noProof/>
+                              </w:rPr>
+                              <w:t>«Date»</w:t>
+                            </w:r>
+                            <w:r>
+                              <w:rPr>
+                                <w:rStyle w:val="Style5"/>
+                              </w:rPr>
+                              <w:fldChar w:fldCharType="end"/>
+                            </w:r>
                           </w:p>
                         </w:txbxContent>
                       </wps:txbx>
@@ -778,6 +883,7 @@
                           <w:alias w:val="Fecha de emisión del documento"/>
                           <w:tag w:val="Fecha de emisión del documento"/>
                           <w:id w:val="11463859"/>
+                          <w:showingPlcHdr/>
                           <w:date w:fullDate="2020-11-24T00:00:00Z">
                             <w:dateFormat w:val="dd' de 'MMMM' de 'yyyy"/>
                             <w:lid w:val="es-DO"/>
@@ -794,12 +900,42 @@
                           <w:r>
                             <w:rPr>
                               <w:rStyle w:val="Style5"/>
-                              <w:lang w:val="es-DO"/>
                             </w:rPr>
-                            <w:t>24 de noviembre de 2020</w:t>
+                            <w:t xml:space="preserve">     </w:t>
                           </w:r>
                         </w:sdtContent>
                       </w:sdt>
+                      <w:r>
+                        <w:rPr>
+                          <w:rStyle w:val="Style5"/>
+                        </w:rPr>
+                        <w:fldChar w:fldCharType="begin"/>
+                      </w:r>
+                      <w:r>
+                        <w:rPr>
+                          <w:rStyle w:val="Style5"/>
+                        </w:rPr>
+                        <w:instrText xml:space="preserve"> MERGEFIELD  Date  \* MERGEFORMAT </w:instrText>
+                      </w:r>
+                      <w:r>
+                        <w:rPr>
+                          <w:rStyle w:val="Style5"/>
+                        </w:rPr>
+                        <w:fldChar w:fldCharType="separate"/>
+                      </w:r>
+                      <w:r>
+                        <w:rPr>
+                          <w:rStyle w:val="Style5"/>
+                          <w:noProof/>
+                        </w:rPr>
+                        <w:t>«Date»</w:t>
+                      </w:r>
+                      <w:r>
+                        <w:rPr>
+                          <w:rStyle w:val="Style5"/>
+                        </w:rPr>
+                        <w:fldChar w:fldCharType="end"/>
+                      </w:r>
                     </w:p>
                   </w:txbxContent>
                 </v:textbox>
@@ -899,7 +1035,48 @@
                                   <w:rPr>
                                     <w:rStyle w:val="Style6"/>
                                   </w:rPr>
-                                  <w:t>Mercados Dominicanos de Abasto Agropecuario</w:t>
+                                  <w:fldChar w:fldCharType="begin"/>
+                                </w:r>
+                                <w:r>
+                                  <w:rPr>
+                                    <w:rStyle w:val="Style6"/>
+                                  </w:rPr>
+                                  <w:instrText xml:space="preserve"> MERGEFIELD  Institucion  \* MERGEFORMAT </w:instrText>
+                                </w:r>
+                                <w:r>
+                                  <w:rPr>
+                                    <w:rStyle w:val="Style6"/>
+                                  </w:rPr>
+                                  <w:fldChar w:fldCharType="separate"/>
+                                </w:r>
+                                <w:r>
+                                  <w:rPr>
+                                    <w:rStyle w:val="Style6"/>
+                                    <w:rFonts w:hint="eastAsia"/>
+                                    <w:noProof/>
+                                  </w:rPr>
+                                  <w:t>«</w:t>
+                                </w:r>
+                                <w:r>
+                                  <w:rPr>
+                                    <w:rStyle w:val="Style6"/>
+                                    <w:noProof/>
+                                  </w:rPr>
+                                  <w:t>Institucion</w:t>
+                                </w:r>
+                                <w:r>
+                                  <w:rPr>
+                                    <w:rStyle w:val="Style6"/>
+                                    <w:rFonts w:hint="eastAsia"/>
+                                    <w:noProof/>
+                                  </w:rPr>
+                                  <w:t>»</w:t>
+                                </w:r>
+                                <w:r>
+                                  <w:rPr>
+                                    <w:rStyle w:val="Style6"/>
+                                  </w:rPr>
+                                  <w:fldChar w:fldCharType="end"/>
                                 </w:r>
                               </w:p>
                             </w:sdtContent>
@@ -954,7 +1131,48 @@
                             <w:rPr>
                               <w:rStyle w:val="Style6"/>
                             </w:rPr>
-                            <w:t>Mercados Dominicanos de Abasto Agropecuario</w:t>
+                            <w:fldChar w:fldCharType="begin"/>
+                          </w:r>
+                          <w:r>
+                            <w:rPr>
+                              <w:rStyle w:val="Style6"/>
+                            </w:rPr>
+                            <w:instrText xml:space="preserve"> MERGEFIELD  Institucion  \* MERGEFORMAT </w:instrText>
+                          </w:r>
+                          <w:r>
+                            <w:rPr>
+                              <w:rStyle w:val="Style6"/>
+                            </w:rPr>
+                            <w:fldChar w:fldCharType="separate"/>
+                          </w:r>
+                          <w:r>
+                            <w:rPr>
+                              <w:rStyle w:val="Style6"/>
+                              <w:rFonts w:hint="eastAsia"/>
+                              <w:noProof/>
+                            </w:rPr>
+                            <w:t>«</w:t>
+                          </w:r>
+                          <w:r>
+                            <w:rPr>
+                              <w:rStyle w:val="Style6"/>
+                              <w:noProof/>
+                            </w:rPr>
+                            <w:t>Institucion</w:t>
+                          </w:r>
+                          <w:r>
+                            <w:rPr>
+                              <w:rStyle w:val="Style6"/>
+                              <w:rFonts w:hint="eastAsia"/>
+                              <w:noProof/>
+                            </w:rPr>
+                            <w:t>»</w:t>
+                          </w:r>
+                          <w:r>
+                            <w:rPr>
+                              <w:rStyle w:val="Style6"/>
+                            </w:rPr>
+                            <w:fldChar w:fldCharType="end"/>
                           </w:r>
                         </w:p>
                       </w:sdtContent>
@@ -7547,7 +7765,7 @@
 </file>
 
 <file path=word/endnotes.xml><?xml version="1.0" encoding="utf-8"?>
-<w:endnotes xmlns:wpc="http://schemas.microsoft.com/office/word/2010/wordprocessingCanvas" xmlns:cx="http://schemas.microsoft.com/office/drawing/2014/chartex" xmlns:cx1="http://schemas.microsoft.com/office/drawing/2015/9/8/chartex" xmlns:cx2="http://schemas.microsoft.com/office/drawing/2015/10/21/chartex" xmlns:cx3="http://schemas.microsoft.com/office/drawing/2016/5/9/chartex" xmlns:cx4="http://schemas.microsoft.com/office/drawing/2016/5/10/chartex" xmlns:cx5="http://schemas.microsoft.com/office/drawing/2016/5/11/chartex" xmlns:cx6="http://schemas.microsoft.com/office/drawing/2016/5/12/chartex" xmlns:cx7="http://schemas.microsoft.com/office/drawing/2016/5/13/chartex" xmlns:cx8="http://schemas.microsoft.com/office/drawing/2016/5/14/chartex" xmlns:mc="http://schemas.openxmlformats.org/markup-compatibility/2006" xmlns:aink="http://schemas.microsoft.com/office/drawing/2016/ink" xmlns:am3d="http://schemas.microsoft.com/office/drawing/2017/model3d" xmlns:o="urn:schemas-microsoft-com:office:office" xmlns:r="http://schemas.openxmlformats.org/officeDocument/2006/relationships" xmlns:m="http://schemas.openxmlformats.org/officeDocument/2006/math" xmlns:v="urn:schemas-microsoft-com:vml" xmlns:wp14="http://schemas.microsoft.com/office/word/2010/wordprocessingDrawing" xmlns:wp="http://schemas.openxmlformats.org/drawingml/2006/wordprocessingDrawing" xmlns:w10="urn:schemas-microsoft-com:office:word" xmlns:w="http://schemas.openxmlformats.org/wordprocessingml/2006/main" xmlns:w14="http://schemas.microsoft.com/office/word/2010/wordml" xmlns:w15="http://schemas.microsoft.com/office/word/2012/wordml" xmlns:w16cid="http://schemas.microsoft.com/office/word/2016/wordml/cid" xmlns:w16se="http://schemas.microsoft.com/office/word/2015/wordml/symex" xmlns:wpg="http://schemas.microsoft.com/office/word/2010/wordprocessingGroup" xmlns:wpi="http://schemas.microsoft.com/office/word/2010/wordprocessingInk" xmlns:wne="http://schemas.microsoft.com/office/word/2006/wordml" xmlns:wps="http://schemas.microsoft.com/office/word/2010/wordprocessingShape" mc:Ignorable="w14 w15 w16se w16cid wp14">
+<w:endnotes xmlns:wpc="http://schemas.microsoft.com/office/word/2010/wordprocessingCanvas" xmlns:cx="http://schemas.microsoft.com/office/drawing/2014/chartex" xmlns:cx1="http://schemas.microsoft.com/office/drawing/2015/9/8/chartex" xmlns:cx2="http://schemas.microsoft.com/office/drawing/2015/10/21/chartex" xmlns:cx3="http://schemas.microsoft.com/office/drawing/2016/5/9/chartex" xmlns:cx4="http://schemas.microsoft.com/office/drawing/2016/5/10/chartex" xmlns:cx5="http://schemas.microsoft.com/office/drawing/2016/5/11/chartex" xmlns:cx6="http://schemas.microsoft.com/office/drawing/2016/5/12/chartex" xmlns:cx7="http://schemas.microsoft.com/office/drawing/2016/5/13/chartex" xmlns:cx8="http://schemas.microsoft.com/office/drawing/2016/5/14/chartex" xmlns:mc="http://schemas.openxmlformats.org/markup-compatibility/2006" xmlns:aink="http://schemas.microsoft.com/office/drawing/2016/ink" xmlns:am3d="http://schemas.microsoft.com/office/drawing/2017/model3d" xmlns:o="urn:schemas-microsoft-com:office:office" xmlns:r="http://schemas.openxmlformats.org/officeDocument/2006/relationships" xmlns:m="http://schemas.openxmlformats.org/officeDocument/2006/math" xmlns:v="urn:schemas-microsoft-com:vml" xmlns:wp14="http://schemas.microsoft.com/office/word/2010/wordprocessingDrawing" xmlns:wp="http://schemas.openxmlformats.org/drawingml/2006/wordprocessingDrawing" xmlns:w10="urn:schemas-microsoft-com:office:word" xmlns:w="http://schemas.openxmlformats.org/wordprocessingml/2006/main" xmlns:w14="http://schemas.microsoft.com/office/word/2010/wordml" xmlns:w15="http://schemas.microsoft.com/office/word/2012/wordml" xmlns:w16cex="http://schemas.microsoft.com/office/word/2018/wordml/cex" xmlns:w16cid="http://schemas.microsoft.com/office/word/2016/wordml/cid" xmlns:w16="http://schemas.microsoft.com/office/word/2018/wordml" xmlns:w16se="http://schemas.microsoft.com/office/word/2015/wordml/symex" xmlns:wpg="http://schemas.microsoft.com/office/word/2010/wordprocessingGroup" xmlns:wpi="http://schemas.microsoft.com/office/word/2010/wordprocessingInk" xmlns:wne="http://schemas.microsoft.com/office/word/2006/wordml" xmlns:wps="http://schemas.microsoft.com/office/word/2010/wordprocessingShape" mc:Ignorable="w14 w15 w16se w16cid w16 w16cex wp14">
   <w:endnote w:type="separator" w:id="-1">
     <w:p>
       <w:pPr>
@@ -7572,7 +7790,7 @@
 </file>
 
 <file path=word/footer1.xml><?xml version="1.0" encoding="utf-8"?>
-<w:ftr xmlns:wpc="http://schemas.microsoft.com/office/word/2010/wordprocessingCanvas" xmlns:cx="http://schemas.microsoft.com/office/drawing/2014/chartex" xmlns:cx1="http://schemas.microsoft.com/office/drawing/2015/9/8/chartex" xmlns:cx2="http://schemas.microsoft.com/office/drawing/2015/10/21/chartex" xmlns:cx3="http://schemas.microsoft.com/office/drawing/2016/5/9/chartex" xmlns:cx4="http://schemas.microsoft.com/office/drawing/2016/5/10/chartex" xmlns:cx5="http://schemas.microsoft.com/office/drawing/2016/5/11/chartex" xmlns:cx6="http://schemas.microsoft.com/office/drawing/2016/5/12/chartex" xmlns:cx7="http://schemas.microsoft.com/office/drawing/2016/5/13/chartex" xmlns:cx8="http://schemas.microsoft.com/office/drawing/2016/5/14/chartex" xmlns:mc="http://schemas.openxmlformats.org/markup-compatibility/2006" xmlns:aink="http://schemas.microsoft.com/office/drawing/2016/ink" xmlns:am3d="http://schemas.microsoft.com/office/drawing/2017/model3d" xmlns:o="urn:schemas-microsoft-com:office:office" xmlns:r="http://schemas.openxmlformats.org/officeDocument/2006/relationships" xmlns:m="http://schemas.openxmlformats.org/officeDocument/2006/math" xmlns:v="urn:schemas-microsoft-com:vml" xmlns:wp14="http://schemas.microsoft.com/office/word/2010/wordprocessingDrawing" xmlns:wp="http://schemas.openxmlformats.org/drawingml/2006/wordprocessingDrawing" xmlns:w10="urn:schemas-microsoft-com:office:word" xmlns:w="http://schemas.openxmlformats.org/wordprocessingml/2006/main" xmlns:w14="http://schemas.microsoft.com/office/word/2010/wordml" xmlns:w15="http://schemas.microsoft.com/office/word/2012/wordml" xmlns:w16cid="http://schemas.microsoft.com/office/word/2016/wordml/cid" xmlns:w16se="http://schemas.microsoft.com/office/word/2015/wordml/symex" xmlns:wpg="http://schemas.microsoft.com/office/word/2010/wordprocessingGroup" xmlns:wpi="http://schemas.microsoft.com/office/word/2010/wordprocessingInk" xmlns:wne="http://schemas.microsoft.com/office/word/2006/wordml" xmlns:wps="http://schemas.microsoft.com/office/word/2010/wordprocessingShape" mc:Ignorable="w14 w15 w16se w16cid wp14">
+<w:ftr xmlns:wpc="http://schemas.microsoft.com/office/word/2010/wordprocessingCanvas" xmlns:cx="http://schemas.microsoft.com/office/drawing/2014/chartex" xmlns:cx1="http://schemas.microsoft.com/office/drawing/2015/9/8/chartex" xmlns:cx2="http://schemas.microsoft.com/office/drawing/2015/10/21/chartex" xmlns:cx3="http://schemas.microsoft.com/office/drawing/2016/5/9/chartex" xmlns:cx4="http://schemas.microsoft.com/office/drawing/2016/5/10/chartex" xmlns:cx5="http://schemas.microsoft.com/office/drawing/2016/5/11/chartex" xmlns:cx6="http://schemas.microsoft.com/office/drawing/2016/5/12/chartex" xmlns:cx7="http://schemas.microsoft.com/office/drawing/2016/5/13/chartex" xmlns:cx8="http://schemas.microsoft.com/office/drawing/2016/5/14/chartex" xmlns:mc="http://schemas.openxmlformats.org/markup-compatibility/2006" xmlns:aink="http://schemas.microsoft.com/office/drawing/2016/ink" xmlns:am3d="http://schemas.microsoft.com/office/drawing/2017/model3d" xmlns:o="urn:schemas-microsoft-com:office:office" xmlns:r="http://schemas.openxmlformats.org/officeDocument/2006/relationships" xmlns:m="http://schemas.openxmlformats.org/officeDocument/2006/math" xmlns:v="urn:schemas-microsoft-com:vml" xmlns:wp14="http://schemas.microsoft.com/office/word/2010/wordprocessingDrawing" xmlns:wp="http://schemas.openxmlformats.org/drawingml/2006/wordprocessingDrawing" xmlns:w10="urn:schemas-microsoft-com:office:word" xmlns:w="http://schemas.openxmlformats.org/wordprocessingml/2006/main" xmlns:w14="http://schemas.microsoft.com/office/word/2010/wordml" xmlns:w15="http://schemas.microsoft.com/office/word/2012/wordml" xmlns:w16cex="http://schemas.microsoft.com/office/word/2018/wordml/cex" xmlns:w16cid="http://schemas.microsoft.com/office/word/2016/wordml/cid" xmlns:w16="http://schemas.microsoft.com/office/word/2018/wordml" xmlns:w16se="http://schemas.microsoft.com/office/word/2015/wordml/symex" xmlns:wpg="http://schemas.microsoft.com/office/word/2010/wordprocessingGroup" xmlns:wpi="http://schemas.microsoft.com/office/word/2010/wordprocessingInk" xmlns:wne="http://schemas.microsoft.com/office/word/2006/wordml" xmlns:wps="http://schemas.microsoft.com/office/word/2010/wordprocessingShape" mc:Ignorable="w14 w15 w16se w16cid w16 w16cex wp14">
   <w:p>
     <w:pPr>
       <w:pStyle w:val="Footer"/>
@@ -8011,7 +8229,7 @@
 </file>
 
 <file path=word/footnotes.xml><?xml version="1.0" encoding="utf-8"?>
-<w:footnotes xmlns:wpc="http://schemas.microsoft.com/office/word/2010/wordprocessingCanvas" xmlns:cx="http://schemas.microsoft.com/office/drawing/2014/chartex" xmlns:cx1="http://schemas.microsoft.com/office/drawing/2015/9/8/chartex" xmlns:cx2="http://schemas.microsoft.com/office/drawing/2015/10/21/chartex" xmlns:cx3="http://schemas.microsoft.com/office/drawing/2016/5/9/chartex" xmlns:cx4="http://schemas.microsoft.com/office/drawing/2016/5/10/chartex" xmlns:cx5="http://schemas.microsoft.com/office/drawing/2016/5/11/chartex" xmlns:cx6="http://schemas.microsoft.com/office/drawing/2016/5/12/chartex" xmlns:cx7="http://schemas.microsoft.com/office/drawing/2016/5/13/chartex" xmlns:cx8="http://schemas.microsoft.com/office/drawing/2016/5/14/chartex" xmlns:mc="http://schemas.openxmlformats.org/markup-compatibility/2006" xmlns:aink="http://schemas.microsoft.com/office/drawing/2016/ink" xmlns:am3d="http://schemas.microsoft.com/office/drawing/2017/model3d" xmlns:o="urn:schemas-microsoft-com:office:office" xmlns:r="http://schemas.openxmlformats.org/officeDocument/2006/relationships" xmlns:m="http://schemas.openxmlformats.org/officeDocument/2006/math" xmlns:v="urn:schemas-microsoft-com:vml" xmlns:wp14="http://schemas.microsoft.com/office/word/2010/wordprocessingDrawing" xmlns:wp="http://schemas.openxmlformats.org/drawingml/2006/wordprocessingDrawing" xmlns:w10="urn:schemas-microsoft-com:office:word" xmlns:w="http://schemas.openxmlformats.org/wordprocessingml/2006/main" xmlns:w14="http://schemas.microsoft.com/office/word/2010/wordml" xmlns:w15="http://schemas.microsoft.com/office/word/2012/wordml" xmlns:w16cid="http://schemas.microsoft.com/office/word/2016/wordml/cid" xmlns:w16se="http://schemas.microsoft.com/office/word/2015/wordml/symex" xmlns:wpg="http://schemas.microsoft.com/office/word/2010/wordprocessingGroup" xmlns:wpi="http://schemas.microsoft.com/office/word/2010/wordprocessingInk" xmlns:wne="http://schemas.microsoft.com/office/word/2006/wordml" xmlns:wps="http://schemas.microsoft.com/office/word/2010/wordprocessingShape" mc:Ignorable="w14 w15 w16se w16cid wp14">
+<w:footnotes xmlns:wpc="http://schemas.microsoft.com/office/word/2010/wordprocessingCanvas" xmlns:cx="http://schemas.microsoft.com/office/drawing/2014/chartex" xmlns:cx1="http://schemas.microsoft.com/office/drawing/2015/9/8/chartex" xmlns:cx2="http://schemas.microsoft.com/office/drawing/2015/10/21/chartex" xmlns:cx3="http://schemas.microsoft.com/office/drawing/2016/5/9/chartex" xmlns:cx4="http://schemas.microsoft.com/office/drawing/2016/5/10/chartex" xmlns:cx5="http://schemas.microsoft.com/office/drawing/2016/5/11/chartex" xmlns:cx6="http://schemas.microsoft.com/office/drawing/2016/5/12/chartex" xmlns:cx7="http://schemas.microsoft.com/office/drawing/2016/5/13/chartex" xmlns:cx8="http://schemas.microsoft.com/office/drawing/2016/5/14/chartex" xmlns:mc="http://schemas.openxmlformats.org/markup-compatibility/2006" xmlns:aink="http://schemas.microsoft.com/office/drawing/2016/ink" xmlns:am3d="http://schemas.microsoft.com/office/drawing/2017/model3d" xmlns:o="urn:schemas-microsoft-com:office:office" xmlns:r="http://schemas.openxmlformats.org/officeDocument/2006/relationships" xmlns:m="http://schemas.openxmlformats.org/officeDocument/2006/math" xmlns:v="urn:schemas-microsoft-com:vml" xmlns:wp14="http://schemas.microsoft.com/office/word/2010/wordprocessingDrawing" xmlns:wp="http://schemas.openxmlformats.org/drawingml/2006/wordprocessingDrawing" xmlns:w10="urn:schemas-microsoft-com:office:word" xmlns:w="http://schemas.openxmlformats.org/wordprocessingml/2006/main" xmlns:w14="http://schemas.microsoft.com/office/word/2010/wordml" xmlns:w15="http://schemas.microsoft.com/office/word/2012/wordml" xmlns:w16cex="http://schemas.microsoft.com/office/word/2018/wordml/cex" xmlns:w16cid="http://schemas.microsoft.com/office/word/2016/wordml/cid" xmlns:w16="http://schemas.microsoft.com/office/word/2018/wordml" xmlns:w16se="http://schemas.microsoft.com/office/word/2015/wordml/symex" xmlns:wpg="http://schemas.microsoft.com/office/word/2010/wordprocessingGroup" xmlns:wpi="http://schemas.microsoft.com/office/word/2010/wordprocessingInk" xmlns:wne="http://schemas.microsoft.com/office/word/2006/wordml" xmlns:wps="http://schemas.microsoft.com/office/word/2010/wordprocessingShape" mc:Ignorable="w14 w15 w16se w16cid w16 w16cex wp14">
   <w:footnote w:type="separator" w:id="-1">
     <w:p>
       <w:pPr>
@@ -8036,7 +8254,7 @@
 </file>
 
 <file path=word/numbering.xml><?xml version="1.0" encoding="utf-8"?>
-<w:numbering xmlns:wpc="http://schemas.microsoft.com/office/word/2010/wordprocessingCanvas" xmlns:cx="http://schemas.microsoft.com/office/drawing/2014/chartex" xmlns:cx1="http://schemas.microsoft.com/office/drawing/2015/9/8/chartex" xmlns:cx2="http://schemas.microsoft.com/office/drawing/2015/10/21/chartex" xmlns:cx3="http://schemas.microsoft.com/office/drawing/2016/5/9/chartex" xmlns:cx4="http://schemas.microsoft.com/office/drawing/2016/5/10/chartex" xmlns:cx5="http://schemas.microsoft.com/office/drawing/2016/5/11/chartex" xmlns:cx6="http://schemas.microsoft.com/office/drawing/2016/5/12/chartex" xmlns:cx7="http://schemas.microsoft.com/office/drawing/2016/5/13/chartex" xmlns:cx8="http://schemas.microsoft.com/office/drawing/2016/5/14/chartex" xmlns:mc="http://schemas.openxmlformats.org/markup-compatibility/2006" xmlns:aink="http://schemas.microsoft.com/office/drawing/2016/ink" xmlns:am3d="http://schemas.microsoft.com/office/drawing/2017/model3d" xmlns:o="urn:schemas-microsoft-com:office:office" xmlns:r="http://schemas.openxmlformats.org/officeDocument/2006/relationships" xmlns:m="http://schemas.openxmlformats.org/officeDocument/2006/math" xmlns:v="urn:schemas-microsoft-com:vml" xmlns:wp14="http://schemas.microsoft.com/office/word/2010/wordprocessingDrawing" xmlns:wp="http://schemas.openxmlformats.org/drawingml/2006/wordprocessingDrawing" xmlns:w10="urn:schemas-microsoft-com:office:word" xmlns:w="http://schemas.openxmlformats.org/wordprocessingml/2006/main" xmlns:w14="http://schemas.microsoft.com/office/word/2010/wordml" xmlns:w15="http://schemas.microsoft.com/office/word/2012/wordml" xmlns:w16cid="http://schemas.microsoft.com/office/word/2016/wordml/cid" xmlns:w16se="http://schemas.microsoft.com/office/word/2015/wordml/symex" xmlns:wpg="http://schemas.microsoft.com/office/word/2010/wordprocessingGroup" xmlns:wpi="http://schemas.microsoft.com/office/word/2010/wordprocessingInk" xmlns:wne="http://schemas.microsoft.com/office/word/2006/wordml" xmlns:wps="http://schemas.microsoft.com/office/word/2010/wordprocessingShape" mc:Ignorable="w14 w15 w16se w16cid wp14">
+<w:numbering xmlns:wpc="http://schemas.microsoft.com/office/word/2010/wordprocessingCanvas" xmlns:cx="http://schemas.microsoft.com/office/drawing/2014/chartex" xmlns:cx1="http://schemas.microsoft.com/office/drawing/2015/9/8/chartex" xmlns:cx2="http://schemas.microsoft.com/office/drawing/2015/10/21/chartex" xmlns:cx3="http://schemas.microsoft.com/office/drawing/2016/5/9/chartex" xmlns:cx4="http://schemas.microsoft.com/office/drawing/2016/5/10/chartex" xmlns:cx5="http://schemas.microsoft.com/office/drawing/2016/5/11/chartex" xmlns:cx6="http://schemas.microsoft.com/office/drawing/2016/5/12/chartex" xmlns:cx7="http://schemas.microsoft.com/office/drawing/2016/5/13/chartex" xmlns:cx8="http://schemas.microsoft.com/office/drawing/2016/5/14/chartex" xmlns:mc="http://schemas.openxmlformats.org/markup-compatibility/2006" xmlns:aink="http://schemas.microsoft.com/office/drawing/2016/ink" xmlns:am3d="http://schemas.microsoft.com/office/drawing/2017/model3d" xmlns:o="urn:schemas-microsoft-com:office:office" xmlns:r="http://schemas.openxmlformats.org/officeDocument/2006/relationships" xmlns:m="http://schemas.openxmlformats.org/officeDocument/2006/math" xmlns:v="urn:schemas-microsoft-com:vml" xmlns:wp14="http://schemas.microsoft.com/office/word/2010/wordprocessingDrawing" xmlns:wp="http://schemas.openxmlformats.org/drawingml/2006/wordprocessingDrawing" xmlns:w10="urn:schemas-microsoft-com:office:word" xmlns:w="http://schemas.openxmlformats.org/wordprocessingml/2006/main" xmlns:w14="http://schemas.microsoft.com/office/word/2010/wordml" xmlns:w15="http://schemas.microsoft.com/office/word/2012/wordml" xmlns:w16cex="http://schemas.microsoft.com/office/word/2018/wordml/cex" xmlns:w16cid="http://schemas.microsoft.com/office/word/2016/wordml/cid" xmlns:w16="http://schemas.microsoft.com/office/word/2018/wordml" xmlns:w16se="http://schemas.microsoft.com/office/word/2015/wordml/symex" xmlns:wpg="http://schemas.microsoft.com/office/word/2010/wordprocessingGroup" xmlns:wpi="http://schemas.microsoft.com/office/word/2010/wordprocessingInk" xmlns:wne="http://schemas.microsoft.com/office/word/2006/wordml" xmlns:wps="http://schemas.microsoft.com/office/word/2010/wordprocessingShape" mc:Ignorable="w14 w15 w16se w16cid w16 w16cex wp14">
   <w:abstractNum w:abstractNumId="0" w15:restartNumberingAfterBreak="0">
     <w:nsid w:val="6A476E47"/>
     <w:multiLevelType w:val="hybridMultilevel"/>
@@ -8160,7 +8378,7 @@
 </file>
 
 <file path=word/styles.xml><?xml version="1.0" encoding="utf-8"?>
-<w:styles xmlns:mc="http://schemas.openxmlformats.org/markup-compatibility/2006" xmlns:r="http://schemas.openxmlformats.org/officeDocument/2006/relationships" xmlns:w="http://schemas.openxmlformats.org/wordprocessingml/2006/main" xmlns:w14="http://schemas.microsoft.com/office/word/2010/wordml" xmlns:w15="http://schemas.microsoft.com/office/word/2012/wordml" xmlns:w16cid="http://schemas.microsoft.com/office/word/2016/wordml/cid" xmlns:w16se="http://schemas.microsoft.com/office/word/2015/wordml/symex" mc:Ignorable="w14 w15 w16se w16cid">
+<w:styles xmlns:mc="http://schemas.openxmlformats.org/markup-compatibility/2006" xmlns:r="http://schemas.openxmlformats.org/officeDocument/2006/relationships" xmlns:w="http://schemas.openxmlformats.org/wordprocessingml/2006/main" xmlns:w14="http://schemas.microsoft.com/office/word/2010/wordml" xmlns:w15="http://schemas.microsoft.com/office/word/2012/wordml" xmlns:w16cex="http://schemas.microsoft.com/office/word/2018/wordml/cex" xmlns:w16cid="http://schemas.microsoft.com/office/word/2016/wordml/cid" xmlns:w16="http://schemas.microsoft.com/office/word/2018/wordml" xmlns:w16se="http://schemas.microsoft.com/office/word/2015/wordml/symex" mc:Ignorable="w14 w15 w16se w16cid w16 w16cex">
   <w:docDefaults>
     <w:rPrDefault>
       <w:rPr>

</xml_diff>